<commit_message>
Questions Changed - ReOrg
</commit_message>
<xml_diff>
--- a/Question 1/L00170167_Q1_File_1.docx
+++ b/Question 1/L00170167_Q1_File_1.docx
@@ -8,9 +8,9 @@
           <w:noProof/>
         </w:rPr>
         <w:drawing>
-          <wp:inline distT="0" distB="0" distL="0" distR="0" wp14:anchorId="186767D9" wp14:editId="5207BEA8">
-            <wp:extent cx="4305300" cy="4210050"/>
-            <wp:effectExtent l="0" t="0" r="0" b="0"/>
+          <wp:inline distT="0" distB="0" distL="0" distR="0" wp14:anchorId="54943F39" wp14:editId="0BFF96AE">
+            <wp:extent cx="5731510" cy="3785235"/>
+            <wp:effectExtent l="0" t="0" r="2540" b="5715"/>
             <wp:docPr id="1" name="Picture 1"/>
             <wp:cNvGraphicFramePr>
               <a:graphicFrameLocks xmlns:a="http://schemas.openxmlformats.org/drawingml/2006/main" noChangeAspect="1"/>
@@ -19,11 +19,17 @@
               <a:graphicData uri="http://schemas.openxmlformats.org/drawingml/2006/picture">
                 <pic:pic xmlns:pic="http://schemas.openxmlformats.org/drawingml/2006/picture">
                   <pic:nvPicPr>
-                    <pic:cNvPr id="1" name=""/>
+                    <pic:cNvPr id="1" name="Picture 1"/>
                     <pic:cNvPicPr/>
                   </pic:nvPicPr>
                   <pic:blipFill>
-                    <a:blip r:embed="rId6"/>
+                    <a:blip r:embed="rId6">
+                      <a:extLst>
+                        <a:ext uri="{28A0092B-C50C-407E-A947-70E740481C1C}">
+                          <a14:useLocalDpi xmlns:a14="http://schemas.microsoft.com/office/drawing/2010/main" val="0"/>
+                        </a:ext>
+                      </a:extLst>
+                    </a:blip>
                     <a:stretch>
                       <a:fillRect/>
                     </a:stretch>
@@ -31,7 +37,240 @@
                   <pic:spPr>
                     <a:xfrm>
                       <a:off x="0" y="0"/>
-                      <a:ext cx="4305300" cy="4210050"/>
+                      <a:ext cx="5731510" cy="3785235"/>
+                    </a:xfrm>
+                    <a:prstGeom prst="rect">
+                      <a:avLst/>
+                    </a:prstGeom>
+                  </pic:spPr>
+                </pic:pic>
+              </a:graphicData>
+            </a:graphic>
+          </wp:inline>
+        </w:drawing>
+      </w:r>
+      <w:r>
+        <w:rPr>
+          <w:noProof/>
+        </w:rPr>
+        <w:drawing>
+          <wp:inline distT="0" distB="0" distL="0" distR="0" wp14:anchorId="705D40C9" wp14:editId="4308AEB8">
+            <wp:extent cx="5731510" cy="4323080"/>
+            <wp:effectExtent l="0" t="0" r="2540" b="1270"/>
+            <wp:docPr id="2" name="Picture 2"/>
+            <wp:cNvGraphicFramePr>
+              <a:graphicFrameLocks xmlns:a="http://schemas.openxmlformats.org/drawingml/2006/main" noChangeAspect="1"/>
+            </wp:cNvGraphicFramePr>
+            <a:graphic xmlns:a="http://schemas.openxmlformats.org/drawingml/2006/main">
+              <a:graphicData uri="http://schemas.openxmlformats.org/drawingml/2006/picture">
+                <pic:pic xmlns:pic="http://schemas.openxmlformats.org/drawingml/2006/picture">
+                  <pic:nvPicPr>
+                    <pic:cNvPr id="2" name="Picture 2"/>
+                    <pic:cNvPicPr/>
+                  </pic:nvPicPr>
+                  <pic:blipFill>
+                    <a:blip r:embed="rId7">
+                      <a:extLst>
+                        <a:ext uri="{28A0092B-C50C-407E-A947-70E740481C1C}">
+                          <a14:useLocalDpi xmlns:a14="http://schemas.microsoft.com/office/drawing/2010/main" val="0"/>
+                        </a:ext>
+                      </a:extLst>
+                    </a:blip>
+                    <a:stretch>
+                      <a:fillRect/>
+                    </a:stretch>
+                  </pic:blipFill>
+                  <pic:spPr>
+                    <a:xfrm>
+                      <a:off x="0" y="0"/>
+                      <a:ext cx="5731510" cy="4323080"/>
+                    </a:xfrm>
+                    <a:prstGeom prst="rect">
+                      <a:avLst/>
+                    </a:prstGeom>
+                  </pic:spPr>
+                </pic:pic>
+              </a:graphicData>
+            </a:graphic>
+          </wp:inline>
+        </w:drawing>
+      </w:r>
+      <w:r>
+        <w:rPr>
+          <w:noProof/>
+        </w:rPr>
+        <w:lastRenderedPageBreak/>
+        <w:drawing>
+          <wp:inline distT="0" distB="0" distL="0" distR="0" wp14:anchorId="54806F60" wp14:editId="54FF86ED">
+            <wp:extent cx="5731510" cy="6716395"/>
+            <wp:effectExtent l="0" t="0" r="2540" b="8255"/>
+            <wp:docPr id="3" name="Picture 3"/>
+            <wp:cNvGraphicFramePr>
+              <a:graphicFrameLocks xmlns:a="http://schemas.openxmlformats.org/drawingml/2006/main" noChangeAspect="1"/>
+            </wp:cNvGraphicFramePr>
+            <a:graphic xmlns:a="http://schemas.openxmlformats.org/drawingml/2006/main">
+              <a:graphicData uri="http://schemas.openxmlformats.org/drawingml/2006/picture">
+                <pic:pic xmlns:pic="http://schemas.openxmlformats.org/drawingml/2006/picture">
+                  <pic:nvPicPr>
+                    <pic:cNvPr id="3" name="Picture 3"/>
+                    <pic:cNvPicPr/>
+                  </pic:nvPicPr>
+                  <pic:blipFill>
+                    <a:blip r:embed="rId8">
+                      <a:extLst>
+                        <a:ext uri="{28A0092B-C50C-407E-A947-70E740481C1C}">
+                          <a14:useLocalDpi xmlns:a14="http://schemas.microsoft.com/office/drawing/2010/main" val="0"/>
+                        </a:ext>
+                      </a:extLst>
+                    </a:blip>
+                    <a:stretch>
+                      <a:fillRect/>
+                    </a:stretch>
+                  </pic:blipFill>
+                  <pic:spPr>
+                    <a:xfrm>
+                      <a:off x="0" y="0"/>
+                      <a:ext cx="5731510" cy="6716395"/>
+                    </a:xfrm>
+                    <a:prstGeom prst="rect">
+                      <a:avLst/>
+                    </a:prstGeom>
+                  </pic:spPr>
+                </pic:pic>
+              </a:graphicData>
+            </a:graphic>
+          </wp:inline>
+        </w:drawing>
+      </w:r>
+      <w:r>
+        <w:rPr>
+          <w:noProof/>
+        </w:rPr>
+        <w:lastRenderedPageBreak/>
+        <w:drawing>
+          <wp:inline distT="0" distB="0" distL="0" distR="0" wp14:anchorId="3B0E72E8" wp14:editId="08550E63">
+            <wp:extent cx="5731510" cy="6708775"/>
+            <wp:effectExtent l="0" t="0" r="2540" b="0"/>
+            <wp:docPr id="4" name="Picture 4"/>
+            <wp:cNvGraphicFramePr>
+              <a:graphicFrameLocks xmlns:a="http://schemas.openxmlformats.org/drawingml/2006/main" noChangeAspect="1"/>
+            </wp:cNvGraphicFramePr>
+            <a:graphic xmlns:a="http://schemas.openxmlformats.org/drawingml/2006/main">
+              <a:graphicData uri="http://schemas.openxmlformats.org/drawingml/2006/picture">
+                <pic:pic xmlns:pic="http://schemas.openxmlformats.org/drawingml/2006/picture">
+                  <pic:nvPicPr>
+                    <pic:cNvPr id="4" name="Picture 4"/>
+                    <pic:cNvPicPr/>
+                  </pic:nvPicPr>
+                  <pic:blipFill>
+                    <a:blip r:embed="rId9">
+                      <a:extLst>
+                        <a:ext uri="{28A0092B-C50C-407E-A947-70E740481C1C}">
+                          <a14:useLocalDpi xmlns:a14="http://schemas.microsoft.com/office/drawing/2010/main" val="0"/>
+                        </a:ext>
+                      </a:extLst>
+                    </a:blip>
+                    <a:stretch>
+                      <a:fillRect/>
+                    </a:stretch>
+                  </pic:blipFill>
+                  <pic:spPr>
+                    <a:xfrm>
+                      <a:off x="0" y="0"/>
+                      <a:ext cx="5731510" cy="6708775"/>
+                    </a:xfrm>
+                    <a:prstGeom prst="rect">
+                      <a:avLst/>
+                    </a:prstGeom>
+                  </pic:spPr>
+                </pic:pic>
+              </a:graphicData>
+            </a:graphic>
+          </wp:inline>
+        </w:drawing>
+      </w:r>
+      <w:r>
+        <w:rPr>
+          <w:noProof/>
+        </w:rPr>
+        <w:lastRenderedPageBreak/>
+        <w:drawing>
+          <wp:inline distT="0" distB="0" distL="0" distR="0" wp14:anchorId="31831AC4" wp14:editId="5192AF3B">
+            <wp:extent cx="5731510" cy="3780155"/>
+            <wp:effectExtent l="0" t="0" r="2540" b="0"/>
+            <wp:docPr id="5" name="Picture 5"/>
+            <wp:cNvGraphicFramePr>
+              <a:graphicFrameLocks xmlns:a="http://schemas.openxmlformats.org/drawingml/2006/main" noChangeAspect="1"/>
+            </wp:cNvGraphicFramePr>
+            <a:graphic xmlns:a="http://schemas.openxmlformats.org/drawingml/2006/main">
+              <a:graphicData uri="http://schemas.openxmlformats.org/drawingml/2006/picture">
+                <pic:pic xmlns:pic="http://schemas.openxmlformats.org/drawingml/2006/picture">
+                  <pic:nvPicPr>
+                    <pic:cNvPr id="5" name="Picture 5"/>
+                    <pic:cNvPicPr/>
+                  </pic:nvPicPr>
+                  <pic:blipFill>
+                    <a:blip r:embed="rId10">
+                      <a:extLst>
+                        <a:ext uri="{28A0092B-C50C-407E-A947-70E740481C1C}">
+                          <a14:useLocalDpi xmlns:a14="http://schemas.microsoft.com/office/drawing/2010/main" val="0"/>
+                        </a:ext>
+                      </a:extLst>
+                    </a:blip>
+                    <a:stretch>
+                      <a:fillRect/>
+                    </a:stretch>
+                  </pic:blipFill>
+                  <pic:spPr>
+                    <a:xfrm>
+                      <a:off x="0" y="0"/>
+                      <a:ext cx="5731510" cy="3780155"/>
+                    </a:xfrm>
+                    <a:prstGeom prst="rect">
+                      <a:avLst/>
+                    </a:prstGeom>
+                  </pic:spPr>
+                </pic:pic>
+              </a:graphicData>
+            </a:graphic>
+          </wp:inline>
+        </w:drawing>
+      </w:r>
+      <w:r>
+        <w:rPr>
+          <w:noProof/>
+        </w:rPr>
+        <w:drawing>
+          <wp:inline distT="0" distB="0" distL="0" distR="0" wp14:anchorId="3570A745" wp14:editId="15C4BEC4">
+            <wp:extent cx="5731510" cy="4323080"/>
+            <wp:effectExtent l="0" t="0" r="2540" b="1270"/>
+            <wp:docPr id="6" name="Picture 6"/>
+            <wp:cNvGraphicFramePr>
+              <a:graphicFrameLocks xmlns:a="http://schemas.openxmlformats.org/drawingml/2006/main" noChangeAspect="1"/>
+            </wp:cNvGraphicFramePr>
+            <a:graphic xmlns:a="http://schemas.openxmlformats.org/drawingml/2006/main">
+              <a:graphicData uri="http://schemas.openxmlformats.org/drawingml/2006/picture">
+                <pic:pic xmlns:pic="http://schemas.openxmlformats.org/drawingml/2006/picture">
+                  <pic:nvPicPr>
+                    <pic:cNvPr id="6" name="Picture 6"/>
+                    <pic:cNvPicPr/>
+                  </pic:nvPicPr>
+                  <pic:blipFill>
+                    <a:blip r:embed="rId11">
+                      <a:extLst>
+                        <a:ext uri="{28A0092B-C50C-407E-A947-70E740481C1C}">
+                          <a14:useLocalDpi xmlns:a14="http://schemas.microsoft.com/office/drawing/2010/main" val="0"/>
+                        </a:ext>
+                      </a:extLst>
+                    </a:blip>
+                    <a:stretch>
+                      <a:fillRect/>
+                    </a:stretch>
+                  </pic:blipFill>
+                  <pic:spPr>
+                    <a:xfrm>
+                      <a:off x="0" y="0"/>
+                      <a:ext cx="5731510" cy="4323080"/>
                     </a:xfrm>
                     <a:prstGeom prst="rect">
                       <a:avLst/>
@@ -44,210 +283,13 @@
         </w:drawing>
       </w:r>
     </w:p>
-    <w:p>
-      <w:r>
-        <w:t>Connection details in Putty</w:t>
-      </w:r>
-    </w:p>
-    <w:p>
-      <w:r>
-        <w:rPr>
-          <w:noProof/>
-        </w:rPr>
-        <w:drawing>
-          <wp:inline distT="0" distB="0" distL="0" distR="0" wp14:anchorId="7210F786" wp14:editId="0D63F237">
-            <wp:extent cx="5731510" cy="3624580"/>
-            <wp:effectExtent l="0" t="0" r="2540" b="0"/>
-            <wp:docPr id="2" name="Picture 2"/>
-            <wp:cNvGraphicFramePr>
-              <a:graphicFrameLocks xmlns:a="http://schemas.openxmlformats.org/drawingml/2006/main" noChangeAspect="1"/>
-            </wp:cNvGraphicFramePr>
-            <a:graphic xmlns:a="http://schemas.openxmlformats.org/drawingml/2006/main">
-              <a:graphicData uri="http://schemas.openxmlformats.org/drawingml/2006/picture">
-                <pic:pic xmlns:pic="http://schemas.openxmlformats.org/drawingml/2006/picture">
-                  <pic:nvPicPr>
-                    <pic:cNvPr id="1" name=""/>
-                    <pic:cNvPicPr/>
-                  </pic:nvPicPr>
-                  <pic:blipFill>
-                    <a:blip r:embed="rId7"/>
-                    <a:stretch>
-                      <a:fillRect/>
-                    </a:stretch>
-                  </pic:blipFill>
-                  <pic:spPr>
-                    <a:xfrm>
-                      <a:off x="0" y="0"/>
-                      <a:ext cx="5731510" cy="3624580"/>
-                    </a:xfrm>
-                    <a:prstGeom prst="rect">
-                      <a:avLst/>
-                    </a:prstGeom>
-                  </pic:spPr>
-                </pic:pic>
-              </a:graphicData>
-            </a:graphic>
-          </wp:inline>
-        </w:drawing>
-      </w:r>
-    </w:p>
-    <w:p>
-      <w:r>
-        <w:t>Login Prompt</w:t>
-      </w:r>
-    </w:p>
-    <w:p/>
-    <w:p>
-      <w:r>
-        <w:rPr>
-          <w:noProof/>
-        </w:rPr>
-        <w:lastRenderedPageBreak/>
-        <w:drawing>
-          <wp:inline distT="0" distB="0" distL="0" distR="0" wp14:anchorId="5BAFBD6D" wp14:editId="19B5813F">
-            <wp:extent cx="5731510" cy="3624580"/>
-            <wp:effectExtent l="0" t="0" r="2540" b="0"/>
-            <wp:docPr id="3" name="Picture 3"/>
-            <wp:cNvGraphicFramePr>
-              <a:graphicFrameLocks xmlns:a="http://schemas.openxmlformats.org/drawingml/2006/main" noChangeAspect="1"/>
-            </wp:cNvGraphicFramePr>
-            <a:graphic xmlns:a="http://schemas.openxmlformats.org/drawingml/2006/main">
-              <a:graphicData uri="http://schemas.openxmlformats.org/drawingml/2006/picture">
-                <pic:pic xmlns:pic="http://schemas.openxmlformats.org/drawingml/2006/picture">
-                  <pic:nvPicPr>
-                    <pic:cNvPr id="1" name=""/>
-                    <pic:cNvPicPr/>
-                  </pic:nvPicPr>
-                  <pic:blipFill>
-                    <a:blip r:embed="rId8"/>
-                    <a:stretch>
-                      <a:fillRect/>
-                    </a:stretch>
-                  </pic:blipFill>
-                  <pic:spPr>
-                    <a:xfrm>
-                      <a:off x="0" y="0"/>
-                      <a:ext cx="5731510" cy="3624580"/>
-                    </a:xfrm>
-                    <a:prstGeom prst="rect">
-                      <a:avLst/>
-                    </a:prstGeom>
-                  </pic:spPr>
-                </pic:pic>
-              </a:graphicData>
-            </a:graphic>
-          </wp:inline>
-        </w:drawing>
-      </w:r>
-    </w:p>
-    <w:p>
-      <w:r>
-        <w:t>Successful Login via Putty</w:t>
-      </w:r>
-    </w:p>
-    <w:p>
-      <w:r>
-        <w:rPr>
-          <w:noProof/>
-        </w:rPr>
-        <w:drawing>
-          <wp:inline distT="0" distB="0" distL="0" distR="0" wp14:anchorId="22B23A9D" wp14:editId="3257EEB2">
-            <wp:extent cx="5731510" cy="3223895"/>
-            <wp:effectExtent l="0" t="0" r="2540" b="0"/>
-            <wp:docPr id="4" name="Picture 4"/>
-            <wp:cNvGraphicFramePr>
-              <a:graphicFrameLocks xmlns:a="http://schemas.openxmlformats.org/drawingml/2006/main" noChangeAspect="1"/>
-            </wp:cNvGraphicFramePr>
-            <a:graphic xmlns:a="http://schemas.openxmlformats.org/drawingml/2006/main">
-              <a:graphicData uri="http://schemas.openxmlformats.org/drawingml/2006/picture">
-                <pic:pic xmlns:pic="http://schemas.openxmlformats.org/drawingml/2006/picture">
-                  <pic:nvPicPr>
-                    <pic:cNvPr id="1" name=""/>
-                    <pic:cNvPicPr/>
-                  </pic:nvPicPr>
-                  <pic:blipFill>
-                    <a:blip r:embed="rId9"/>
-                    <a:stretch>
-                      <a:fillRect/>
-                    </a:stretch>
-                  </pic:blipFill>
-                  <pic:spPr>
-                    <a:xfrm>
-                      <a:off x="0" y="0"/>
-                      <a:ext cx="5731510" cy="3223895"/>
-                    </a:xfrm>
-                    <a:prstGeom prst="rect">
-                      <a:avLst/>
-                    </a:prstGeom>
-                  </pic:spPr>
-                </pic:pic>
-              </a:graphicData>
-            </a:graphic>
-          </wp:inline>
-        </w:drawing>
-      </w:r>
-    </w:p>
-    <w:p>
-      <w:r>
-        <w:t>Successful Connection from Python</w:t>
-      </w:r>
-    </w:p>
-    <w:p>
-      <w:r>
-        <w:br w:type="page"/>
-      </w:r>
-    </w:p>
-    <w:p>
-      <w:r>
-        <w:rPr>
-          <w:noProof/>
-        </w:rPr>
-        <w:lastRenderedPageBreak/>
-        <w:drawing>
-          <wp:inline distT="0" distB="0" distL="0" distR="0" wp14:anchorId="2FD4F349" wp14:editId="7B6EB809">
-            <wp:extent cx="5731510" cy="3223895"/>
-            <wp:effectExtent l="0" t="0" r="2540" b="0"/>
-            <wp:docPr id="5" name="Picture 5"/>
-            <wp:cNvGraphicFramePr>
-              <a:graphicFrameLocks xmlns:a="http://schemas.openxmlformats.org/drawingml/2006/main" noChangeAspect="1"/>
-            </wp:cNvGraphicFramePr>
-            <a:graphic xmlns:a="http://schemas.openxmlformats.org/drawingml/2006/main">
-              <a:graphicData uri="http://schemas.openxmlformats.org/drawingml/2006/picture">
-                <pic:pic xmlns:pic="http://schemas.openxmlformats.org/drawingml/2006/picture">
-                  <pic:nvPicPr>
-                    <pic:cNvPr id="1" name=""/>
-                    <pic:cNvPicPr/>
-                  </pic:nvPicPr>
-                  <pic:blipFill>
-                    <a:blip r:embed="rId10"/>
-                    <a:stretch>
-                      <a:fillRect/>
-                    </a:stretch>
-                  </pic:blipFill>
-                  <pic:spPr>
-                    <a:xfrm>
-                      <a:off x="0" y="0"/>
-                      <a:ext cx="5731510" cy="3223895"/>
-                    </a:xfrm>
-                    <a:prstGeom prst="rect">
-                      <a:avLst/>
-                    </a:prstGeom>
-                  </pic:spPr>
-                </pic:pic>
-              </a:graphicData>
-            </a:graphic>
-          </wp:inline>
-        </w:drawing>
-      </w:r>
-    </w:p>
-    <w:p>
-      <w:r>
-        <w:t>Change the Password to the incorrect one, and SSH Connection Fails</w:t>
-      </w:r>
-    </w:p>
     <w:sectPr>
-      <w:headerReference w:type="default" r:id="rId11"/>
-      <w:footerReference w:type="default" r:id="rId12"/>
+      <w:headerReference w:type="even" r:id="rId12"/>
+      <w:headerReference w:type="default" r:id="rId13"/>
+      <w:footerReference w:type="even" r:id="rId14"/>
+      <w:footerReference w:type="default" r:id="rId15"/>
+      <w:headerReference w:type="first" r:id="rId16"/>
+      <w:footerReference w:type="first" r:id="rId17"/>
       <w:pgSz w:w="11906" w:h="16838"/>
       <w:pgMar w:top="1440" w:right="1440" w:bottom="1440" w:left="1440" w:header="708" w:footer="708" w:gutter="0"/>
       <w:cols w:space="708"/>
@@ -286,6 +328,16 @@
 <w:ftr xmlns:wpc="http://schemas.microsoft.com/office/word/2010/wordprocessingCanvas" xmlns:cx="http://schemas.microsoft.com/office/drawing/2014/chartex" xmlns:cx1="http://schemas.microsoft.com/office/drawing/2015/9/8/chartex" xmlns:cx2="http://schemas.microsoft.com/office/drawing/2015/10/21/chartex" xmlns:cx3="http://schemas.microsoft.com/office/drawing/2016/5/9/chartex" xmlns:cx4="http://schemas.microsoft.com/office/drawing/2016/5/10/chartex" xmlns:cx5="http://schemas.microsoft.com/office/drawing/2016/5/11/chartex" xmlns:cx6="http://schemas.microsoft.com/office/drawing/2016/5/12/chartex" xmlns:cx7="http://schemas.microsoft.com/office/drawing/2016/5/13/chartex" xmlns:cx8="http://schemas.microsoft.com/office/drawing/2016/5/14/chartex" xmlns:mc="http://schemas.openxmlformats.org/markup-compatibility/2006" xmlns:aink="http://schemas.microsoft.com/office/drawing/2016/ink" xmlns:am3d="http://schemas.microsoft.com/office/drawing/2017/model3d" xmlns:o="urn:schemas-microsoft-com:office:office" xmlns:r="http://schemas.openxmlformats.org/officeDocument/2006/relationships" xmlns:m="http://schemas.openxmlformats.org/officeDocument/2006/math" xmlns:v="urn:schemas-microsoft-com:vml" xmlns:wp14="http://schemas.microsoft.com/office/word/2010/wordprocessingDrawing" xmlns:wp="http://schemas.openxmlformats.org/drawingml/2006/wordprocessingDrawing" xmlns:w10="urn:schemas-microsoft-com:office:word" xmlns:w="http://schemas.openxmlformats.org/wordprocessingml/2006/main" xmlns:w14="http://schemas.microsoft.com/office/word/2010/wordml" xmlns:w15="http://schemas.microsoft.com/office/word/2012/wordml" xmlns:w16cex="http://schemas.microsoft.com/office/word/2018/wordml/cex" xmlns:w16cid="http://schemas.microsoft.com/office/word/2016/wordml/cid" xmlns:w16="http://schemas.microsoft.com/office/word/2018/wordml" xmlns:w16sdtdh="http://schemas.microsoft.com/office/word/2020/wordml/sdtdatahash" xmlns:w16se="http://schemas.microsoft.com/office/word/2015/wordml/symex" xmlns:wpg="http://schemas.microsoft.com/office/word/2010/wordprocessingGroup" xmlns:wpi="http://schemas.microsoft.com/office/word/2010/wordprocessingInk" xmlns:wne="http://schemas.microsoft.com/office/word/2006/wordml" xmlns:wps="http://schemas.microsoft.com/office/word/2010/wordprocessingShape" mc:Ignorable="w14 w15 w16se w16cid w16 w16cex w16sdtdh wp14">
   <w:p>
     <w:pPr>
+      <w:pStyle w:val="Footer"/>
+    </w:pPr>
+  </w:p>
+</w:ftr>
+</file>
+
+<file path=word/footer2.xml><?xml version="1.0" encoding="utf-8"?>
+<w:ftr xmlns:wpc="http://schemas.microsoft.com/office/word/2010/wordprocessingCanvas" xmlns:cx="http://schemas.microsoft.com/office/drawing/2014/chartex" xmlns:cx1="http://schemas.microsoft.com/office/drawing/2015/9/8/chartex" xmlns:cx2="http://schemas.microsoft.com/office/drawing/2015/10/21/chartex" xmlns:cx3="http://schemas.microsoft.com/office/drawing/2016/5/9/chartex" xmlns:cx4="http://schemas.microsoft.com/office/drawing/2016/5/10/chartex" xmlns:cx5="http://schemas.microsoft.com/office/drawing/2016/5/11/chartex" xmlns:cx6="http://schemas.microsoft.com/office/drawing/2016/5/12/chartex" xmlns:cx7="http://schemas.microsoft.com/office/drawing/2016/5/13/chartex" xmlns:cx8="http://schemas.microsoft.com/office/drawing/2016/5/14/chartex" xmlns:mc="http://schemas.openxmlformats.org/markup-compatibility/2006" xmlns:aink="http://schemas.microsoft.com/office/drawing/2016/ink" xmlns:am3d="http://schemas.microsoft.com/office/drawing/2017/model3d" xmlns:o="urn:schemas-microsoft-com:office:office" xmlns:r="http://schemas.openxmlformats.org/officeDocument/2006/relationships" xmlns:m="http://schemas.openxmlformats.org/officeDocument/2006/math" xmlns:v="urn:schemas-microsoft-com:vml" xmlns:wp14="http://schemas.microsoft.com/office/word/2010/wordprocessingDrawing" xmlns:wp="http://schemas.openxmlformats.org/drawingml/2006/wordprocessingDrawing" xmlns:w10="urn:schemas-microsoft-com:office:word" xmlns:w="http://schemas.openxmlformats.org/wordprocessingml/2006/main" xmlns:w14="http://schemas.microsoft.com/office/word/2010/wordml" xmlns:w15="http://schemas.microsoft.com/office/word/2012/wordml" xmlns:w16cex="http://schemas.microsoft.com/office/word/2018/wordml/cex" xmlns:w16cid="http://schemas.microsoft.com/office/word/2016/wordml/cid" xmlns:w16="http://schemas.microsoft.com/office/word/2018/wordml" xmlns:w16sdtdh="http://schemas.microsoft.com/office/word/2020/wordml/sdtdatahash" xmlns:w16se="http://schemas.microsoft.com/office/word/2015/wordml/symex" xmlns:wpg="http://schemas.microsoft.com/office/word/2010/wordprocessingGroup" xmlns:wpi="http://schemas.microsoft.com/office/word/2010/wordprocessingInk" xmlns:wne="http://schemas.microsoft.com/office/word/2006/wordml" xmlns:wps="http://schemas.microsoft.com/office/word/2010/wordprocessingShape" mc:Ignorable="w14 w15 w16se w16cid w16 w16cex w16sdtdh wp14">
+  <w:p>
+    <w:pPr>
       <w:pStyle w:val="Header"/>
     </w:pPr>
     <w:r>
@@ -301,9 +353,22 @@
       <w:ptab w:relativeTo="margin" w:alignment="right" w:leader="none"/>
     </w:r>
     <w:r>
-      <w:t>Question 1</w:t>
+      <w:t xml:space="preserve">Question </w:t>
+    </w:r>
+    <w:r>
+      <w:t>1</w:t>
     </w:r>
   </w:p>
+  <w:p>
+    <w:pPr>
+      <w:pStyle w:val="Footer"/>
+    </w:pPr>
+  </w:p>
+</w:ftr>
+</file>
+
+<file path=word/footer3.xml><?xml version="1.0" encoding="utf-8"?>
+<w:ftr xmlns:wpc="http://schemas.microsoft.com/office/word/2010/wordprocessingCanvas" xmlns:cx="http://schemas.microsoft.com/office/drawing/2014/chartex" xmlns:cx1="http://schemas.microsoft.com/office/drawing/2015/9/8/chartex" xmlns:cx2="http://schemas.microsoft.com/office/drawing/2015/10/21/chartex" xmlns:cx3="http://schemas.microsoft.com/office/drawing/2016/5/9/chartex" xmlns:cx4="http://schemas.microsoft.com/office/drawing/2016/5/10/chartex" xmlns:cx5="http://schemas.microsoft.com/office/drawing/2016/5/11/chartex" xmlns:cx6="http://schemas.microsoft.com/office/drawing/2016/5/12/chartex" xmlns:cx7="http://schemas.microsoft.com/office/drawing/2016/5/13/chartex" xmlns:cx8="http://schemas.microsoft.com/office/drawing/2016/5/14/chartex" xmlns:mc="http://schemas.openxmlformats.org/markup-compatibility/2006" xmlns:aink="http://schemas.microsoft.com/office/drawing/2016/ink" xmlns:am3d="http://schemas.microsoft.com/office/drawing/2017/model3d" xmlns:o="urn:schemas-microsoft-com:office:office" xmlns:r="http://schemas.openxmlformats.org/officeDocument/2006/relationships" xmlns:m="http://schemas.openxmlformats.org/officeDocument/2006/math" xmlns:v="urn:schemas-microsoft-com:vml" xmlns:wp14="http://schemas.microsoft.com/office/word/2010/wordprocessingDrawing" xmlns:wp="http://schemas.openxmlformats.org/drawingml/2006/wordprocessingDrawing" xmlns:w10="urn:schemas-microsoft-com:office:word" xmlns:w="http://schemas.openxmlformats.org/wordprocessingml/2006/main" xmlns:w14="http://schemas.microsoft.com/office/word/2010/wordml" xmlns:w15="http://schemas.microsoft.com/office/word/2012/wordml" xmlns:w16cex="http://schemas.microsoft.com/office/word/2018/wordml/cex" xmlns:w16cid="http://schemas.microsoft.com/office/word/2016/wordml/cid" xmlns:w16="http://schemas.microsoft.com/office/word/2018/wordml" xmlns:w16sdtdh="http://schemas.microsoft.com/office/word/2020/wordml/sdtdatahash" xmlns:w16se="http://schemas.microsoft.com/office/word/2015/wordml/symex" xmlns:wpg="http://schemas.microsoft.com/office/word/2010/wordprocessingGroup" xmlns:wpi="http://schemas.microsoft.com/office/word/2010/wordprocessingInk" xmlns:wne="http://schemas.microsoft.com/office/word/2006/wordml" xmlns:wps="http://schemas.microsoft.com/office/word/2010/wordprocessingShape" mc:Ignorable="w14 w15 w16se w16cid w16 w16cex w16sdtdh wp14">
   <w:p>
     <w:pPr>
       <w:pStyle w:val="Footer"/>
@@ -343,6 +408,16 @@
     <w:pPr>
       <w:pStyle w:val="Header"/>
     </w:pPr>
+  </w:p>
+</w:hdr>
+</file>
+
+<file path=word/header2.xml><?xml version="1.0" encoding="utf-8"?>
+<w:hdr xmlns:wpc="http://schemas.microsoft.com/office/word/2010/wordprocessingCanvas" xmlns:cx="http://schemas.microsoft.com/office/drawing/2014/chartex" xmlns:cx1="http://schemas.microsoft.com/office/drawing/2015/9/8/chartex" xmlns:cx2="http://schemas.microsoft.com/office/drawing/2015/10/21/chartex" xmlns:cx3="http://schemas.microsoft.com/office/drawing/2016/5/9/chartex" xmlns:cx4="http://schemas.microsoft.com/office/drawing/2016/5/10/chartex" xmlns:cx5="http://schemas.microsoft.com/office/drawing/2016/5/11/chartex" xmlns:cx6="http://schemas.microsoft.com/office/drawing/2016/5/12/chartex" xmlns:cx7="http://schemas.microsoft.com/office/drawing/2016/5/13/chartex" xmlns:cx8="http://schemas.microsoft.com/office/drawing/2016/5/14/chartex" xmlns:mc="http://schemas.openxmlformats.org/markup-compatibility/2006" xmlns:aink="http://schemas.microsoft.com/office/drawing/2016/ink" xmlns:am3d="http://schemas.microsoft.com/office/drawing/2017/model3d" xmlns:o="urn:schemas-microsoft-com:office:office" xmlns:r="http://schemas.openxmlformats.org/officeDocument/2006/relationships" xmlns:m="http://schemas.openxmlformats.org/officeDocument/2006/math" xmlns:v="urn:schemas-microsoft-com:vml" xmlns:wp14="http://schemas.microsoft.com/office/word/2010/wordprocessingDrawing" xmlns:wp="http://schemas.openxmlformats.org/drawingml/2006/wordprocessingDrawing" xmlns:w10="urn:schemas-microsoft-com:office:word" xmlns:w="http://schemas.openxmlformats.org/wordprocessingml/2006/main" xmlns:w14="http://schemas.microsoft.com/office/word/2010/wordml" xmlns:w15="http://schemas.microsoft.com/office/word/2012/wordml" xmlns:w16cex="http://schemas.microsoft.com/office/word/2018/wordml/cex" xmlns:w16cid="http://schemas.microsoft.com/office/word/2016/wordml/cid" xmlns:w16="http://schemas.microsoft.com/office/word/2018/wordml" xmlns:w16sdtdh="http://schemas.microsoft.com/office/word/2020/wordml/sdtdatahash" xmlns:w16se="http://schemas.microsoft.com/office/word/2015/wordml/symex" xmlns:wpg="http://schemas.microsoft.com/office/word/2010/wordprocessingGroup" xmlns:wpi="http://schemas.microsoft.com/office/word/2010/wordprocessingInk" xmlns:wne="http://schemas.microsoft.com/office/word/2006/wordml" xmlns:wps="http://schemas.microsoft.com/office/word/2010/wordprocessingShape" mc:Ignorable="w14 w15 w16se w16cid w16 w16cex w16sdtdh wp14">
+  <w:p>
+    <w:pPr>
+      <w:pStyle w:val="Header"/>
+    </w:pPr>
     <w:r>
       <w:t>Derek Troy</w:t>
     </w:r>
@@ -356,8 +431,18 @@
       <w:ptab w:relativeTo="margin" w:alignment="right" w:leader="none"/>
     </w:r>
     <w:r>
-      <w:t>OOPR Assignment</w:t>
+      <w:t>OOPR Assignment 1</w:t>
     </w:r>
+  </w:p>
+</w:hdr>
+</file>
+
+<file path=word/header3.xml><?xml version="1.0" encoding="utf-8"?>
+<w:hdr xmlns:wpc="http://schemas.microsoft.com/office/word/2010/wordprocessingCanvas" xmlns:cx="http://schemas.microsoft.com/office/drawing/2014/chartex" xmlns:cx1="http://schemas.microsoft.com/office/drawing/2015/9/8/chartex" xmlns:cx2="http://schemas.microsoft.com/office/drawing/2015/10/21/chartex" xmlns:cx3="http://schemas.microsoft.com/office/drawing/2016/5/9/chartex" xmlns:cx4="http://schemas.microsoft.com/office/drawing/2016/5/10/chartex" xmlns:cx5="http://schemas.microsoft.com/office/drawing/2016/5/11/chartex" xmlns:cx6="http://schemas.microsoft.com/office/drawing/2016/5/12/chartex" xmlns:cx7="http://schemas.microsoft.com/office/drawing/2016/5/13/chartex" xmlns:cx8="http://schemas.microsoft.com/office/drawing/2016/5/14/chartex" xmlns:mc="http://schemas.openxmlformats.org/markup-compatibility/2006" xmlns:aink="http://schemas.microsoft.com/office/drawing/2016/ink" xmlns:am3d="http://schemas.microsoft.com/office/drawing/2017/model3d" xmlns:o="urn:schemas-microsoft-com:office:office" xmlns:r="http://schemas.openxmlformats.org/officeDocument/2006/relationships" xmlns:m="http://schemas.openxmlformats.org/officeDocument/2006/math" xmlns:v="urn:schemas-microsoft-com:vml" xmlns:wp14="http://schemas.microsoft.com/office/word/2010/wordprocessingDrawing" xmlns:wp="http://schemas.openxmlformats.org/drawingml/2006/wordprocessingDrawing" xmlns:w10="urn:schemas-microsoft-com:office:word" xmlns:w="http://schemas.openxmlformats.org/wordprocessingml/2006/main" xmlns:w14="http://schemas.microsoft.com/office/word/2010/wordml" xmlns:w15="http://schemas.microsoft.com/office/word/2012/wordml" xmlns:w16cex="http://schemas.microsoft.com/office/word/2018/wordml/cex" xmlns:w16cid="http://schemas.microsoft.com/office/word/2016/wordml/cid" xmlns:w16="http://schemas.microsoft.com/office/word/2018/wordml" xmlns:w16sdtdh="http://schemas.microsoft.com/office/word/2020/wordml/sdtdatahash" xmlns:w16se="http://schemas.microsoft.com/office/word/2015/wordml/symex" xmlns:wpg="http://schemas.microsoft.com/office/word/2010/wordprocessingGroup" xmlns:wpi="http://schemas.microsoft.com/office/word/2010/wordprocessingInk" xmlns:wne="http://schemas.microsoft.com/office/word/2006/wordml" xmlns:wps="http://schemas.microsoft.com/office/word/2010/wordprocessingShape" mc:Ignorable="w14 w15 w16se w16cid w16 w16cex w16sdtdh wp14">
+  <w:p>
+    <w:pPr>
+      <w:pStyle w:val="Header"/>
+    </w:pPr>
   </w:p>
 </w:hdr>
 </file>
@@ -794,7 +879,7 @@
     <w:link w:val="HeaderChar"/>
     <w:uiPriority w:val="99"/>
     <w:unhideWhenUsed/>
-    <w:rsid w:val="00B771C6"/>
+    <w:rsid w:val="00D61E7B"/>
     <w:pPr>
       <w:tabs>
         <w:tab w:val="center" w:pos="4513"/>
@@ -808,7 +893,7 @@
     <w:basedOn w:val="DefaultParagraphFont"/>
     <w:link w:val="Header"/>
     <w:uiPriority w:val="99"/>
-    <w:rsid w:val="00B771C6"/>
+    <w:rsid w:val="00D61E7B"/>
   </w:style>
   <w:style w:type="paragraph" w:styleId="Footer">
     <w:name w:val="footer"/>
@@ -816,7 +901,7 @@
     <w:link w:val="FooterChar"/>
     <w:uiPriority w:val="99"/>
     <w:unhideWhenUsed/>
-    <w:rsid w:val="00B771C6"/>
+    <w:rsid w:val="00D61E7B"/>
     <w:pPr>
       <w:tabs>
         <w:tab w:val="center" w:pos="4513"/>
@@ -830,7 +915,7 @@
     <w:basedOn w:val="DefaultParagraphFont"/>
     <w:link w:val="Footer"/>
     <w:uiPriority w:val="99"/>
-    <w:rsid w:val="00B771C6"/>
+    <w:rsid w:val="00D61E7B"/>
   </w:style>
 </w:styles>
 </file>

</xml_diff>